<commit_message>
updated Resume. Added Cert. Updated index
</commit_message>
<xml_diff>
--- a/RT Resume 2022.docx
+++ b/RT Resume 2022.docx
@@ -604,6 +604,9 @@
               <w:pStyle w:val="Subtitle"/>
             </w:pPr>
             <w:r>
+              <w:t xml:space="preserve">Software engineer / </w:t>
+            </w:r>
+            <w:r>
               <w:t>data analyst</w:t>
             </w:r>
           </w:p>
@@ -1244,10 +1247,7 @@
           </w:p>
           <w:p>
             <w:r>
-              <w:t>Prospective data analyst who strives to pose and answer questions with quantitative-driven insights. Possess great data visualization</w:t>
-            </w:r>
-            <w:r>
-              <w:t xml:space="preserve">, communication teamwork skills. </w:t>
+              <w:t xml:space="preserve">Prospective data analyst who strives to pose and answer questions with quantitative-driven insights. Possess great data visualization, communication teamwork skills. </w:t>
             </w:r>
             <w:r>
               <w:t>Enjoys creative problem-solving and getting exposure on multiple projects.</w:t>
@@ -2904,7 +2904,7 @@
         <v:path o:extrusionok="f" gradientshapeok="t" o:connecttype="rect"/>
         <o:lock v:ext="edit" aspectratio="t"/>
       </v:shapetype>
-      <v:shape id="_x0000_i1072" type="#_x0000_t75" alt="Globe icon" style="width:13.5pt;height:14.25pt;visibility:visible" o:gfxdata="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" o:bullet="t">
+      <v:shape id="_x0000_i1048" type="#_x0000_t75" alt="Globe icon" style="width:13.5pt;height:14.25pt;visibility:visible" o:gfxdata="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" o:bullet="t">
         <v:imagedata r:id="rId1" o:title="" cropbottom="-1650f" cropleft="-4629f" cropright="-2924f"/>
       </v:shape>
     </w:pict>
@@ -4535,6 +4535,7 @@
     <w:rsid w:val="00147B43"/>
     <w:rsid w:val="00281268"/>
     <w:rsid w:val="00D24D0C"/>
+    <w:rsid w:val="00D4292C"/>
   </w:rsids>
   <m:mathPr>
     <m:mathFont m:val="Cambria Math"/>

</xml_diff>

<commit_message>
found container with wrong color on portfolio
</commit_message>
<xml_diff>
--- a/RT Resume 2022.docx
+++ b/RT Resume 2022.docx
@@ -783,7 +783,6 @@
               <w:showingPlcHdr/>
               <w15:appearance w15:val="hidden"/>
             </w:sdtPr>
-            <w:sdtEndPr/>
             <w:sdtContent>
               <w:p>
                 <w:pPr>
@@ -1082,9 +1081,16 @@
             <w:r>
               <w:t xml:space="preserve"> </w:t>
             </w:r>
-            <w:r>
-              <w:t>github.com/Reilamos</w:t>
-            </w:r>
+            <w:bookmarkStart w:id="0" w:name="_Hlk109468856"/>
+            <w:r>
+              <w:t>github.com/</w:t>
+            </w:r>
+            <w:proofErr w:type="spellStart"/>
+            <w:r>
+              <w:t>Reilamos</w:t>
+            </w:r>
+            <w:bookmarkEnd w:id="0"/>
+            <w:proofErr w:type="spellEnd"/>
           </w:p>
           <w:p>
             <w:pPr>
@@ -1142,7 +1148,18 @@
               </w:drawing>
             </w:r>
             <w:r>
-              <w:t>reilamos.github.io/porfolio</w:t>
+              <w:rPr>
+                <w:sz w:val="24"/>
+                <w:szCs w:val="16"/>
+              </w:rPr>
+              <w:t>reilamos.github.io/</w:t>
+            </w:r>
+            <w:r>
+              <w:rPr>
+                <w:sz w:val="24"/>
+                <w:szCs w:val="16"/>
+              </w:rPr>
+              <w:t>portfolio/</w:t>
             </w:r>
           </w:p>
         </w:tc>
@@ -1167,7 +1184,6 @@
               <w:showingPlcHdr/>
               <w15:appearance w15:val="hidden"/>
             </w:sdtPr>
-            <w:sdtEndPr/>
             <w:sdtContent>
               <w:p>
                 <w:pPr>
@@ -1333,8 +1349,13 @@
           </w:p>
           <w:p>
             <w:r>
-              <w:t>May 2022 – Employee Attrition using data set from Github</w:t>
-            </w:r>
+              <w:t xml:space="preserve">May 2022 – Employee Attrition using data set from </w:t>
+            </w:r>
+            <w:proofErr w:type="spellStart"/>
+            <w:r>
+              <w:t>Github</w:t>
+            </w:r>
+            <w:proofErr w:type="spellEnd"/>
             <w:r>
               <w:t xml:space="preserve">. </w:t>
             </w:r>
@@ -1371,7 +1392,6 @@
               <w:showingPlcHdr/>
               <w15:appearance w15:val="hidden"/>
             </w:sdtPr>
-            <w:sdtEndPr/>
             <w:sdtContent>
               <w:p>
                 <w:pPr>
@@ -1481,8 +1501,27 @@
                 <w:sz w:val="22"/>
                 <w:szCs w:val="22"/>
               </w:rPr>
-              <w:t xml:space="preserve"> (postgres</w:t>
-            </w:r>
+              <w:t xml:space="preserve"> </w:t>
+            </w:r>
+            <w:bookmarkStart w:id="1" w:name="_Hlk109468321"/>
+            <w:r>
+              <w:rPr>
+                <w:caps w:val="0"/>
+                <w:sz w:val="22"/>
+                <w:szCs w:val="22"/>
+              </w:rPr>
+              <w:t>(</w:t>
+            </w:r>
+            <w:proofErr w:type="spellStart"/>
+            <w:r>
+              <w:rPr>
+                <w:caps w:val="0"/>
+                <w:sz w:val="22"/>
+                <w:szCs w:val="22"/>
+              </w:rPr>
+              <w:t>postgres</w:t>
+            </w:r>
+            <w:proofErr w:type="spellEnd"/>
             <w:r>
               <w:rPr>
                 <w:sz w:val="22"/>
@@ -1490,6 +1529,7 @@
               </w:rPr>
               <w:t>)</w:t>
             </w:r>
+            <w:bookmarkEnd w:id="1"/>
           </w:p>
           <w:p>
             <w:pPr>
@@ -1566,7 +1606,25 @@
                 <w:sz w:val="22"/>
                 <w:szCs w:val="22"/>
               </w:rPr>
-              <w:t>, Plotly, &amp; Leaflet</w:t>
+              <w:t xml:space="preserve">, </w:t>
+            </w:r>
+            <w:proofErr w:type="spellStart"/>
+            <w:r>
+              <w:rPr>
+                <w:caps w:val="0"/>
+                <w:sz w:val="22"/>
+                <w:szCs w:val="22"/>
+              </w:rPr>
+              <w:t>Plotly</w:t>
+            </w:r>
+            <w:proofErr w:type="spellEnd"/>
+            <w:r>
+              <w:rPr>
+                <w:caps w:val="0"/>
+                <w:sz w:val="22"/>
+                <w:szCs w:val="22"/>
+              </w:rPr>
+              <w:t>, &amp; Leaflet</w:t>
             </w:r>
           </w:p>
           <w:p>
@@ -1579,6 +1637,7 @@
                 <w:szCs w:val="22"/>
               </w:rPr>
             </w:pPr>
+            <w:bookmarkStart w:id="2" w:name="_Hlk109468286"/>
             <w:r>
               <w:rPr>
                 <w:caps w:val="0"/>
@@ -1587,6 +1646,7 @@
               </w:rPr>
               <w:t xml:space="preserve">Google </w:t>
             </w:r>
+            <w:proofErr w:type="spellStart"/>
             <w:r>
               <w:rPr>
                 <w:caps w:val="0"/>
@@ -1603,6 +1663,7 @@
               </w:rPr>
               <w:t>olaboratory</w:t>
             </w:r>
+            <w:proofErr w:type="spellEnd"/>
           </w:p>
           <w:p>
             <w:pPr>
@@ -1610,6 +1671,8 @@
               <w:spacing w:before="0" w:after="0" w:line="240" w:lineRule="auto"/>
               <w:contextualSpacing w:val="0"/>
             </w:pPr>
+            <w:bookmarkStart w:id="3" w:name="_Hlk109468298"/>
+            <w:bookmarkEnd w:id="2"/>
             <w:r>
               <w:rPr>
                 <w:caps w:val="0"/>
@@ -1674,6 +1737,8 @@
                 <w:szCs w:val="22"/>
               </w:rPr>
             </w:pPr>
+            <w:bookmarkStart w:id="4" w:name="_Hlk109468310"/>
+            <w:bookmarkEnd w:id="3"/>
             <w:r>
               <w:rPr>
                 <w:caps w:val="0"/>
@@ -1714,6 +1779,7 @@
               </w:rPr>
               <w:t xml:space="preserve"> decision trees</w:t>
             </w:r>
+            <w:bookmarkEnd w:id="4"/>
           </w:p>
         </w:tc>
         <w:tc>
@@ -1738,7 +1804,6 @@
               <w:showingPlcHdr/>
               <w15:appearance w15:val="hidden"/>
             </w:sdtPr>
-            <w:sdtEndPr/>
             <w:sdtContent>
               <w:p>
                 <w:pPr>
@@ -1864,6 +1929,7 @@
                 <w:lang w:val="fr-FR"/>
               </w:rPr>
             </w:pPr>
+            <w:bookmarkStart w:id="5" w:name="_Hlk109469039"/>
             <w:r>
               <w:rPr>
                 <w:caps w:val="0"/>
@@ -2207,6 +2273,7 @@
               <w:t xml:space="preserve"> create 3d renderings of kitchens.</w:t>
             </w:r>
           </w:p>
+          <w:bookmarkEnd w:id="5"/>
           <w:p>
             <w:pPr>
               <w:pStyle w:val="NoSpacing"/>
@@ -2685,7 +2752,6 @@
               <w:showingPlcHdr/>
               <w15:appearance w15:val="hidden"/>
             </w:sdtPr>
-            <w:sdtEndPr/>
             <w:sdtContent>
               <w:p>
                 <w:pPr>
@@ -2767,11 +2833,19 @@
             <w:pPr>
               <w:pStyle w:val="Heading2"/>
             </w:pPr>
+            <w:proofErr w:type="gramStart"/>
             <w:r>
               <w:rPr>
                 <w:szCs w:val="28"/>
               </w:rPr>
-              <w:t>Bachelor’s in Chemistry</w:t>
+              <w:t>Bachelor’s</w:t>
+            </w:r>
+            <w:proofErr w:type="gramEnd"/>
+            <w:r>
+              <w:rPr>
+                <w:szCs w:val="28"/>
+              </w:rPr>
+              <w:t xml:space="preserve"> in Chemistry</w:t>
             </w:r>
           </w:p>
           <w:p>
@@ -2904,7 +2978,7 @@
         <v:path o:extrusionok="f" gradientshapeok="t" o:connecttype="rect"/>
         <o:lock v:ext="edit" aspectratio="t"/>
       </v:shapetype>
-      <v:shape id="_x0000_i1048" type="#_x0000_t75" alt="Globe icon" style="width:13.5pt;height:14.25pt;visibility:visible" o:gfxdata="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" o:bullet="t">
+      <v:shape id="_x0000_i1049" type="#_x0000_t75" alt="Globe icon" style="width:13.5pt;height:14.25pt;visibility:visible" o:gfxdata="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" o:bullet="t">
         <v:imagedata r:id="rId1" o:title="" cropbottom="-1650f" cropleft="-4629f" cropright="-2924f"/>
       </v:shape>
     </w:pict>
@@ -4377,6 +4451,7 @@
     <w:sig w:usb0="E4002EFF" w:usb1="C000247B" w:usb2="00000009" w:usb3="00000000" w:csb0="000001FF" w:csb1="00000000"/>
   </w:font>
   <w:font w:name="Bookman Old Style">
+    <w:altName w:val="Bookman Old Style"/>
     <w:charset w:val="00"/>
     <w:family w:val="roman"/>
     <w:pitch w:val="variable"/>
@@ -4534,6 +4609,7 @@
     <w:rsid w:val="00067202"/>
     <w:rsid w:val="00147B43"/>
     <w:rsid w:val="00281268"/>
+    <w:rsid w:val="003F0425"/>
     <w:rsid w:val="00D24D0C"/>
     <w:rsid w:val="00D4292C"/>
   </w:rsids>

</xml_diff>